<commit_message>
Incluir nova apresentação de estudo de caso
</commit_message>
<xml_diff>
--- a/exercicios/REVISAO_ARQUITETURA_SOFTWARE.docx
+++ b/exercicios/REVISAO_ARQUITETURA_SOFTWARE.docx
@@ -1507,10 +1507,16 @@
             </w:pPr>
             <w:proofErr w:type="gramStart"/>
             <w:r>
+              <w:rPr>
+                <w:highlight w:val="green"/>
+              </w:rPr>
               <w:t>Um plano que define como os componentes de um sistema interagem</w:t>
             </w:r>
             <w:proofErr w:type="gramEnd"/>
             <w:r>
+              <w:rPr>
+                <w:highlight w:val="green"/>
+              </w:rPr>
               <w:t xml:space="preserve"> para atender requisitos funcionais e não funcionais.</w:t>
             </w:r>
           </w:p>
@@ -1893,6 +1899,9 @@
               </w:rPr>
             </w:pPr>
             <w:r>
+              <w:rPr>
+                <w:highlight w:val="green"/>
+              </w:rPr>
               <w:t>Microsserviços.</w:t>
             </w:r>
           </w:p>
@@ -2302,6 +2311,9 @@
               </w:rPr>
             </w:pPr>
             <w:r>
+              <w:rPr>
+                <w:highlight w:val="green"/>
+              </w:rPr>
               <w:t>Permitir a comunicação entre componentes.</w:t>
             </w:r>
           </w:p>
@@ -2736,9 +2748,13 @@
                 <w:iCs/>
                 <w:sz w:val="24"/>
                 <w:szCs w:val="24"/>
-              </w:rPr>
-            </w:pPr>
-            <w:r>
+                <w:highlight w:val="green"/>
+              </w:rPr>
+            </w:pPr>
+            <w:r>
+              <w:rPr>
+                <w:highlight w:val="green"/>
+              </w:rPr>
               <w:t>Funcional.</w:t>
             </w:r>
           </w:p>
@@ -3137,6 +3153,9 @@
               </w:rPr>
             </w:pPr>
             <w:r>
+              <w:rPr>
+                <w:highlight w:val="green"/>
+              </w:rPr>
               <w:t>Diagrama de Casos de Uso.</w:t>
             </w:r>
           </w:p>
@@ -3633,10 +3652,10 @@
               </w:rPr>
             </w:pPr>
             <w:r>
-              <w:t>Composição</w:t>
-            </w:r>
-            <w:r>
-              <w:t>.</w:t>
+              <w:rPr>
+                <w:highlight w:val="green"/>
+              </w:rPr>
+              <w:t>Composição.</w:t>
             </w:r>
           </w:p>
         </w:tc>
@@ -4053,22 +4072,37 @@
               </w:rPr>
             </w:pPr>
             <w:r>
+              <w:rPr>
+                <w:highlight w:val="green"/>
+              </w:rPr>
               <w:t>Event-</w:t>
             </w:r>
             <w:proofErr w:type="spellStart"/>
             <w:r>
+              <w:rPr>
+                <w:highlight w:val="green"/>
+              </w:rPr>
               <w:t>Driven</w:t>
             </w:r>
             <w:proofErr w:type="spellEnd"/>
             <w:r>
+              <w:rPr>
+                <w:highlight w:val="green"/>
+              </w:rPr>
               <w:t xml:space="preserve"> </w:t>
             </w:r>
             <w:proofErr w:type="spellStart"/>
             <w:r>
+              <w:rPr>
+                <w:highlight w:val="green"/>
+              </w:rPr>
               <w:t>Architecture</w:t>
             </w:r>
             <w:proofErr w:type="spellEnd"/>
             <w:r>
+              <w:rPr>
+                <w:highlight w:val="green"/>
+              </w:rPr>
               <w:t>.</w:t>
             </w:r>
           </w:p>
@@ -4384,6 +4418,9 @@
               </w:rPr>
             </w:pPr>
             <w:r>
+              <w:rPr>
+                <w:highlight w:val="green"/>
+              </w:rPr>
               <w:t>Diagrama de Objetos</w:t>
             </w:r>
           </w:p>
@@ -4718,10 +4755,10 @@
               </w:rPr>
             </w:pPr>
             <w:r>
-              <w:t>Classes</w:t>
-            </w:r>
-            <w:r>
-              <w:t>.</w:t>
+              <w:rPr>
+                <w:highlight w:val="green"/>
+              </w:rPr>
+              <w:t>Classes.</w:t>
             </w:r>
           </w:p>
         </w:tc>
@@ -5135,10 +5172,9 @@
             <w:r>
               <w:t>Como podemos definir uma classe segundo a UML?</w:t>
             </w:r>
-            <w:r>
-              <w:t>?</w:t>
-            </w:r>
-          </w:p>
+          </w:p>
+          <w:p/>
+          <w:p/>
           <w:p/>
           <w:p/>
           <w:p/>
@@ -6601,6 +6637,7 @@
   <w:style w:type="character" w:default="1" w:styleId="Fontepargpadro">
     <w:name w:val="Default Paragraph Font"/>
     <w:uiPriority w:val="1"/>
+    <w:semiHidden/>
     <w:unhideWhenUsed/>
   </w:style>
   <w:style w:type="table" w:default="1" w:styleId="Tabelanormal">

</xml_diff>